<commit_message>
adding unit generated tests and refactoring in work code
</commit_message>
<xml_diff>
--- a/MlLib Model Training Library.docx
+++ b/MlLib Model Training Library.docx
@@ -7,7 +7,7 @@
         <w:pStyle w:val="Heading1"/>
         <w:jc w:val="center"/>
       </w:pPr>
-      <w:bookmarkStart w:id="0" w:name="_Toc216324750"/>
+      <w:bookmarkStart w:id="0" w:name="_Toc216421280"/>
       <w:proofErr w:type="spellStart"/>
       <w:r>
         <w:t>MlLib</w:t>
@@ -121,7 +121,7 @@
             </w:rPr>
             <w:fldChar w:fldCharType="separate"/>
           </w:r>
-          <w:hyperlink w:anchor="_Toc216324750" w:history="1">
+          <w:hyperlink w:anchor="_Toc216421280" w:history="1">
             <w:r>
               <w:rPr>
                 <w:rStyle w:val="Hyperlink"/>
@@ -148,7 +148,7 @@
                 <w:noProof/>
                 <w:webHidden/>
               </w:rPr>
-              <w:instrText xml:space="preserve"> PAGEREF _Toc216324750 \h </w:instrText>
+              <w:instrText xml:space="preserve"> PAGEREF _Toc216421280 \h </w:instrText>
             </w:r>
             <w:r>
               <w:rPr>
@@ -194,7 +194,7 @@
               <w:noProof/>
             </w:rPr>
           </w:pPr>
-          <w:hyperlink w:anchor="_Toc216324751" w:history="1">
+          <w:hyperlink w:anchor="_Toc216421281" w:history="1">
             <w:r>
               <w:rPr>
                 <w:rStyle w:val="Hyperlink"/>
@@ -221,7 +221,7 @@
                 <w:noProof/>
                 <w:webHidden/>
               </w:rPr>
-              <w:instrText xml:space="preserve"> PAGEREF _Toc216324751 \h </w:instrText>
+              <w:instrText xml:space="preserve"> PAGEREF _Toc216421281 \h </w:instrText>
             </w:r>
             <w:r>
               <w:rPr>
@@ -267,7 +267,7 @@
               <w:noProof/>
             </w:rPr>
           </w:pPr>
-          <w:hyperlink w:anchor="_Toc216324752" w:history="1">
+          <w:hyperlink w:anchor="_Toc216421282" w:history="1">
             <w:r>
               <w:rPr>
                 <w:rStyle w:val="Hyperlink"/>
@@ -294,7 +294,7 @@
                 <w:noProof/>
                 <w:webHidden/>
               </w:rPr>
-              <w:instrText xml:space="preserve"> PAGEREF _Toc216324752 \h </w:instrText>
+              <w:instrText xml:space="preserve"> PAGEREF _Toc216421282 \h </w:instrText>
             </w:r>
             <w:r>
               <w:rPr>
@@ -340,7 +340,7 @@
               <w:noProof/>
             </w:rPr>
           </w:pPr>
-          <w:hyperlink w:anchor="_Toc216324753" w:history="1">
+          <w:hyperlink w:anchor="_Toc216421283" w:history="1">
             <w:r>
               <w:rPr>
                 <w:rStyle w:val="Hyperlink"/>
@@ -367,7 +367,7 @@
                 <w:noProof/>
                 <w:webHidden/>
               </w:rPr>
-              <w:instrText xml:space="preserve"> PAGEREF _Toc216324753 \h </w:instrText>
+              <w:instrText xml:space="preserve"> PAGEREF _Toc216421283 \h </w:instrText>
             </w:r>
             <w:r>
               <w:rPr>
@@ -413,7 +413,7 @@
               <w:noProof/>
             </w:rPr>
           </w:pPr>
-          <w:hyperlink w:anchor="_Toc216324754" w:history="1">
+          <w:hyperlink w:anchor="_Toc216421284" w:history="1">
             <w:r>
               <w:rPr>
                 <w:rStyle w:val="Hyperlink"/>
@@ -440,7 +440,7 @@
                 <w:noProof/>
                 <w:webHidden/>
               </w:rPr>
-              <w:instrText xml:space="preserve"> PAGEREF _Toc216324754 \h </w:instrText>
+              <w:instrText xml:space="preserve"> PAGEREF _Toc216421284 \h </w:instrText>
             </w:r>
             <w:r>
               <w:rPr>
@@ -486,7 +486,7 @@
               <w:noProof/>
             </w:rPr>
           </w:pPr>
-          <w:hyperlink w:anchor="_Toc216324755" w:history="1">
+          <w:hyperlink w:anchor="_Toc216421285" w:history="1">
             <w:r>
               <w:rPr>
                 <w:rStyle w:val="Hyperlink"/>
@@ -513,7 +513,7 @@
                 <w:noProof/>
                 <w:webHidden/>
               </w:rPr>
-              <w:instrText xml:space="preserve"> PAGEREF _Toc216324755 \h </w:instrText>
+              <w:instrText xml:space="preserve"> PAGEREF _Toc216421285 \h </w:instrText>
             </w:r>
             <w:r>
               <w:rPr>
@@ -559,7 +559,7 @@
               <w:noProof/>
             </w:rPr>
           </w:pPr>
-          <w:hyperlink w:anchor="_Toc216324756" w:history="1">
+          <w:hyperlink w:anchor="_Toc216421286" w:history="1">
             <w:r>
               <w:rPr>
                 <w:rStyle w:val="Hyperlink"/>
@@ -586,7 +586,7 @@
                 <w:noProof/>
                 <w:webHidden/>
               </w:rPr>
-              <w:instrText xml:space="preserve"> PAGEREF _Toc216324756 \h </w:instrText>
+              <w:instrText xml:space="preserve"> PAGEREF _Toc216421286 \h </w:instrText>
             </w:r>
             <w:r>
               <w:rPr>
@@ -632,7 +632,7 @@
               <w:noProof/>
             </w:rPr>
           </w:pPr>
-          <w:hyperlink w:anchor="_Toc216324757" w:history="1">
+          <w:hyperlink w:anchor="_Toc216421287" w:history="1">
             <w:r>
               <w:rPr>
                 <w:rStyle w:val="Hyperlink"/>
@@ -659,7 +659,7 @@
                 <w:noProof/>
                 <w:webHidden/>
               </w:rPr>
-              <w:instrText xml:space="preserve"> PAGEREF _Toc216324757 \h </w:instrText>
+              <w:instrText xml:space="preserve"> PAGEREF _Toc216421287 \h </w:instrText>
             </w:r>
             <w:r>
               <w:rPr>
@@ -705,7 +705,7 @@
               <w:noProof/>
             </w:rPr>
           </w:pPr>
-          <w:hyperlink w:anchor="_Toc216324758" w:history="1">
+          <w:hyperlink w:anchor="_Toc216421288" w:history="1">
             <w:r>
               <w:rPr>
                 <w:rStyle w:val="Hyperlink"/>
@@ -732,7 +732,7 @@
                 <w:noProof/>
                 <w:webHidden/>
               </w:rPr>
-              <w:instrText xml:space="preserve"> PAGEREF _Toc216324758 \h </w:instrText>
+              <w:instrText xml:space="preserve"> PAGEREF _Toc216421288 \h </w:instrText>
             </w:r>
             <w:r>
               <w:rPr>
@@ -778,7 +778,7 @@
               <w:noProof/>
             </w:rPr>
           </w:pPr>
-          <w:hyperlink w:anchor="_Toc216324759" w:history="1">
+          <w:hyperlink w:anchor="_Toc216421289" w:history="1">
             <w:r>
               <w:rPr>
                 <w:rStyle w:val="Hyperlink"/>
@@ -805,7 +805,7 @@
                 <w:noProof/>
                 <w:webHidden/>
               </w:rPr>
-              <w:instrText xml:space="preserve"> PAGEREF _Toc216324759 \h </w:instrText>
+              <w:instrText xml:space="preserve"> PAGEREF _Toc216421289 \h </w:instrText>
             </w:r>
             <w:r>
               <w:rPr>
@@ -878,7 +878,7 @@
       <w:pPr>
         <w:pStyle w:val="Heading1"/>
       </w:pPr>
-      <w:bookmarkStart w:id="1" w:name="_Toc216324751"/>
+      <w:bookmarkStart w:id="1" w:name="_Toc216421281"/>
       <w:r>
         <w:lastRenderedPageBreak/>
         <w:t>Architectural Overview</w:t>
@@ -1086,7 +1086,7 @@
       <w:pPr>
         <w:pStyle w:val="Heading1"/>
       </w:pPr>
-      <w:bookmarkStart w:id="2" w:name="_Toc216324752"/>
+      <w:bookmarkStart w:id="2" w:name="_Toc216421282"/>
       <w:r>
         <w:lastRenderedPageBreak/>
         <w:t>Main Implementation</w:t>
@@ -1252,7 +1252,7 @@
       <w:pPr>
         <w:pStyle w:val="Heading1"/>
       </w:pPr>
-      <w:bookmarkStart w:id="3" w:name="_Toc216324753"/>
+      <w:bookmarkStart w:id="3" w:name="_Toc216421283"/>
       <w:r>
         <w:lastRenderedPageBreak/>
         <w:t>Hyperparameter Grid</w:t>
@@ -1575,7 +1575,7 @@
       <w:pPr>
         <w:pStyle w:val="Heading1"/>
       </w:pPr>
-      <w:bookmarkStart w:id="4" w:name="_Toc216324754"/>
+      <w:bookmarkStart w:id="4" w:name="_Toc216421284"/>
       <w:proofErr w:type="spellStart"/>
       <w:r>
         <w:lastRenderedPageBreak/>
@@ -1606,15 +1606,7 @@
       </w:r>
       <w:proofErr w:type="spellEnd"/>
       <w:r>
-        <w:t xml:space="preserve"> configuration further consolidating the project specific cases to the project specific class implementations. </w:t>
-      </w:r>
-      <w:proofErr w:type="gramStart"/>
-      <w:r>
-        <w:t>This  Package</w:t>
-      </w:r>
-      <w:proofErr w:type="gramEnd"/>
-      <w:r>
-        <w:t xml:space="preserve"> currently handles CSV loading, classification and continuous data transformations, and uses pandas </w:t>
+        <w:t xml:space="preserve"> configuration further consolidating the project specific cases to the project specific class implementations. This Package currently handles CSV loading, classification and continuous data transformations, and uses pandas </w:t>
       </w:r>
       <w:proofErr w:type="spellStart"/>
       <w:r>
@@ -1715,7 +1707,7 @@
       <w:pPr>
         <w:pStyle w:val="Heading1"/>
       </w:pPr>
-      <w:bookmarkStart w:id="5" w:name="_Toc216324755"/>
+      <w:bookmarkStart w:id="5" w:name="_Toc216421285"/>
       <w:proofErr w:type="spellStart"/>
       <w:r>
         <w:lastRenderedPageBreak/>
@@ -1758,7 +1750,7 @@
       <w:pPr>
         <w:pStyle w:val="Heading1"/>
       </w:pPr>
-      <w:bookmarkStart w:id="6" w:name="_Toc216324756"/>
+      <w:bookmarkStart w:id="6" w:name="_Toc216421286"/>
       <w:proofErr w:type="spellStart"/>
       <w:r>
         <w:lastRenderedPageBreak/>
@@ -2141,7 +2133,7 @@
       <w:pPr>
         <w:pStyle w:val="Heading1"/>
       </w:pPr>
-      <w:bookmarkStart w:id="7" w:name="_Toc216324757"/>
+      <w:bookmarkStart w:id="7" w:name="_Toc216421287"/>
       <w:proofErr w:type="spellStart"/>
       <w:r>
         <w:t>AdclickPrediction</w:t>
@@ -4506,7 +4498,7 @@
       <w:pPr>
         <w:pStyle w:val="Heading1"/>
       </w:pPr>
-      <w:bookmarkStart w:id="8" w:name="_Toc216324758"/>
+      <w:bookmarkStart w:id="8" w:name="_Toc216421288"/>
       <w:r>
         <w:lastRenderedPageBreak/>
         <w:t>Difficulties</w:t>
@@ -4574,7 +4566,7 @@
       <w:pPr>
         <w:pStyle w:val="Heading1"/>
       </w:pPr>
-      <w:bookmarkStart w:id="9" w:name="_Toc216324759"/>
+      <w:bookmarkStart w:id="9" w:name="_Toc216421289"/>
       <w:r>
         <w:t>Next Steps</w:t>
       </w:r>
@@ -4598,19 +4590,15 @@
         <w:tab/>
         <w:t xml:space="preserve">Feature model building extensions will focus on Neural Network and Probability Based Math functions. Different splitting functions for decision trees will also be added. The </w:t>
       </w:r>
-      <w:proofErr w:type="spellStart"/>
-      <w:r>
-        <w:t>Datatransformer</w:t>
-      </w:r>
-      <w:proofErr w:type="spellEnd"/>
+      <w:r>
+        <w:t>Data transformer</w:t>
+      </w:r>
       <w:r>
         <w:t xml:space="preserve"> pipeline will be implemented, and data transformations migrated to project files. Additional options for regularization will be added along with other methods to reduce overfitting for the various models. Finally for the Regression </w:t>
       </w:r>
-      <w:proofErr w:type="gramStart"/>
-      <w:r>
-        <w:t>models</w:t>
-      </w:r>
-      <w:proofErr w:type="gramEnd"/>
+      <w:r>
+        <w:t>model’s</w:t>
+      </w:r>
       <w:r>
         <w:t xml:space="preserve"> functionality to expand the hypothesis space will be included.</w:t>
       </w:r>

</xml_diff>